<commit_message>
ochu and ochs quartus
</commit_message>
<xml_diff>
--- a/curseач (3).docx
+++ b/curseач (3).docx
@@ -25780,19 +25780,20 @@
         <w:t xml:space="preserve"> = </w:t>
       </w:r>
       <m:oMath>
-        <m:bar>
-          <m:barPr>
-            <m:pos m:val="top"/>
+        <m:acc>
+          <m:accPr>
+            <m:chr m:val="̅"/>
             <m:ctrlPr>
               <w:rPr>
-                <w:rFonts w:ascii="Cambria Math" w:eastAsiaTheme="minorEastAsia" w:hAnsi="Cambria Math" w:cs="Times New Roman"/>
+                <w:rFonts w:ascii="Cambria Math" w:hAnsi="Cambria Math" w:cs="Times New Roman"/>
                 <w:i/>
                 <w:sz w:val="28"/>
                 <w:szCs w:val="28"/>
+                <w:vertAlign w:val="subscript"/>
                 <w:lang w:val="en-US"/>
               </w:rPr>
             </m:ctrlPr>
-          </m:barPr>
+          </m:accPr>
           <m:e>
             <m:acc>
               <m:accPr>
@@ -25804,6 +25805,187 @@
                     <w:sz w:val="28"/>
                     <w:szCs w:val="28"/>
                     <w:vertAlign w:val="subscript"/>
+                    <w:lang w:val="en-US"/>
+                  </w:rPr>
+                </m:ctrlPr>
+              </m:accPr>
+              <m:e>
+                <m:acc>
+                  <m:accPr>
+                    <m:chr m:val="̅"/>
+                    <m:ctrlPr>
+                      <w:rPr>
+                        <w:rFonts w:ascii="Cambria Math" w:hAnsi="Cambria Math" w:cs="Times New Roman"/>
+                        <w:i/>
+                        <w:sz w:val="28"/>
+                        <w:szCs w:val="28"/>
+                        <w:vertAlign w:val="subscript"/>
+                        <w:lang w:val="en-US"/>
+                      </w:rPr>
+                    </m:ctrlPr>
+                  </m:accPr>
+                  <m:e>
+                    <m:sSub>
+                      <m:sSubPr>
+                        <m:ctrlPr>
+                          <w:rPr>
+                            <w:rFonts w:ascii="Cambria Math" w:hAnsi="Cambria Math" w:cs="Times New Roman"/>
+                            <w:i/>
+                            <w:sz w:val="28"/>
+                            <w:szCs w:val="28"/>
+                            <w:vertAlign w:val="subscript"/>
+                            <w:lang w:val="en-US"/>
+                          </w:rPr>
+                        </m:ctrlPr>
+                      </m:sSubPr>
+                      <m:e>
+                        <m:r>
+                          <w:rPr>
+                            <w:rFonts w:ascii="Cambria Math" w:hAnsi="Cambria Math" w:cs="Times New Roman"/>
+                            <w:sz w:val="28"/>
+                            <w:szCs w:val="28"/>
+                            <w:vertAlign w:val="subscript"/>
+                            <w:lang w:val="en-US"/>
+                          </w:rPr>
+                          <m:t>x</m:t>
+                        </m:r>
+                      </m:e>
+                      <m:sub>
+                        <m:r>
+                          <w:rPr>
+                            <w:rFonts w:ascii="Cambria Math" w:hAnsi="Cambria Math" w:cs="Times New Roman"/>
+                            <w:sz w:val="28"/>
+                            <w:szCs w:val="28"/>
+                            <w:vertAlign w:val="subscript"/>
+                            <w:lang w:val="ru-RU"/>
+                          </w:rPr>
+                          <m:t>1</m:t>
+                        </m:r>
+                      </m:sub>
+                    </m:sSub>
+                  </m:e>
+                </m:acc>
+                <m:sSub>
+                  <m:sSubPr>
+                    <m:ctrlPr>
+                      <w:rPr>
+                        <w:rFonts w:ascii="Cambria Math" w:hAnsi="Cambria Math" w:cs="Times New Roman"/>
+                        <w:i/>
+                        <w:sz w:val="28"/>
+                        <w:szCs w:val="28"/>
+                        <w:vertAlign w:val="subscript"/>
+                        <w:lang w:val="en-US"/>
+                      </w:rPr>
+                    </m:ctrlPr>
+                  </m:sSubPr>
+                  <m:e>
+                    <m:r>
+                      <w:rPr>
+                        <w:rFonts w:ascii="Cambria Math" w:hAnsi="Cambria Math" w:cs="Times New Roman"/>
+                        <w:sz w:val="28"/>
+                        <w:szCs w:val="28"/>
+                        <w:vertAlign w:val="subscript"/>
+                        <w:lang w:val="en-US"/>
+                      </w:rPr>
+                      <m:t>x</m:t>
+                    </m:r>
+                  </m:e>
+                  <m:sub>
+                    <m:r>
+                      <w:rPr>
+                        <w:rFonts w:ascii="Cambria Math" w:hAnsi="Cambria Math" w:cs="Times New Roman"/>
+                        <w:sz w:val="28"/>
+                        <w:szCs w:val="28"/>
+                        <w:vertAlign w:val="subscript"/>
+                        <w:lang w:val="ru-RU"/>
+                      </w:rPr>
+                      <m:t>2</m:t>
+                    </m:r>
+                  </m:sub>
+                </m:sSub>
+                <m:sSub>
+                  <m:sSubPr>
+                    <m:ctrlPr>
+                      <w:rPr>
+                        <w:rFonts w:ascii="Cambria Math" w:hAnsi="Cambria Math" w:cs="Times New Roman"/>
+                        <w:i/>
+                        <w:sz w:val="28"/>
+                        <w:szCs w:val="28"/>
+                        <w:vertAlign w:val="subscript"/>
+                        <w:lang w:val="en-US"/>
+                      </w:rPr>
+                    </m:ctrlPr>
+                  </m:sSubPr>
+                  <m:e>
+                    <m:r>
+                      <w:rPr>
+                        <w:rFonts w:ascii="Cambria Math" w:hAnsi="Cambria Math" w:cs="Times New Roman"/>
+                        <w:sz w:val="28"/>
+                        <w:szCs w:val="28"/>
+                        <w:vertAlign w:val="subscript"/>
+                        <w:lang w:val="en-US"/>
+                      </w:rPr>
+                      <m:t>y</m:t>
+                    </m:r>
+                  </m:e>
+                  <m:sub>
+                    <m:r>
+                      <w:rPr>
+                        <w:rFonts w:ascii="Cambria Math" w:hAnsi="Cambria Math" w:cs="Times New Roman"/>
+                        <w:sz w:val="28"/>
+                        <w:szCs w:val="28"/>
+                        <w:vertAlign w:val="subscript"/>
+                        <w:lang w:val="ru-RU"/>
+                      </w:rPr>
+                      <m:t>1</m:t>
+                    </m:r>
+                  </m:sub>
+                </m:sSub>
+                <m:acc>
+                  <m:accPr>
+                    <m:chr m:val="̅"/>
+                    <m:ctrlPr>
+                      <w:rPr>
+                        <w:rFonts w:ascii="Cambria Math" w:hAnsi="Cambria Math" w:cs="Times New Roman"/>
+                        <w:i/>
+                        <w:sz w:val="28"/>
+                        <w:szCs w:val="28"/>
+                        <w:lang w:val="en-US"/>
+                      </w:rPr>
+                    </m:ctrlPr>
+                  </m:accPr>
+                  <m:e>
+                    <m:r>
+                      <w:rPr>
+                        <w:rFonts w:ascii="Cambria Math" w:hAnsi="Cambria Math" w:cs="Times New Roman"/>
+                        <w:sz w:val="28"/>
+                        <w:szCs w:val="28"/>
+                        <w:lang w:val="ru-RU"/>
+                      </w:rPr>
+                      <m:t>h</m:t>
+                    </m:r>
+                  </m:e>
+                </m:acc>
+              </m:e>
+            </m:acc>
+            <m:r>
+              <w:rPr>
+                <w:rFonts w:ascii="Cambria Math" w:eastAsiaTheme="minorEastAsia" w:hAnsi="Cambria Math" w:cs="Times New Roman"/>
+                <w:sz w:val="28"/>
+                <w:szCs w:val="28"/>
+                <w:lang w:val="ru-RU"/>
+              </w:rPr>
+              <m:t>∙</m:t>
+            </m:r>
+            <m:acc>
+              <m:accPr>
+                <m:chr m:val="̅"/>
+                <m:ctrlPr>
+                  <w:rPr>
+                    <w:rFonts w:ascii="Cambria Math" w:eastAsiaTheme="minorEastAsia" w:hAnsi="Cambria Math" w:cs="Times New Roman"/>
+                    <w:i/>
+                    <w:sz w:val="28"/>
+                    <w:szCs w:val="28"/>
                     <w:lang w:val="en-US"/>
                   </w:rPr>
                 </m:ctrlPr>
@@ -25847,187 +26029,61 @@
                     </m:r>
                   </m:sub>
                 </m:sSub>
-              </m:e>
-            </m:acc>
-            <m:sSub>
-              <m:sSubPr>
-                <m:ctrlPr>
-                  <w:rPr>
-                    <w:rFonts w:ascii="Cambria Math" w:hAnsi="Cambria Math" w:cs="Times New Roman"/>
-                    <w:i/>
-                    <w:sz w:val="28"/>
-                    <w:szCs w:val="28"/>
-                    <w:vertAlign w:val="subscript"/>
-                    <w:lang w:val="en-US"/>
-                  </w:rPr>
-                </m:ctrlPr>
-              </m:sSubPr>
-              <m:e>
-                <m:r>
-                  <w:rPr>
-                    <w:rFonts w:ascii="Cambria Math" w:hAnsi="Cambria Math" w:cs="Times New Roman"/>
-                    <w:sz w:val="28"/>
-                    <w:szCs w:val="28"/>
-                    <w:vertAlign w:val="subscript"/>
-                    <w:lang w:val="en-US"/>
-                  </w:rPr>
-                  <m:t>x</m:t>
-                </m:r>
-              </m:e>
-              <m:sub>
-                <m:r>
-                  <w:rPr>
-                    <w:rFonts w:ascii="Cambria Math" w:hAnsi="Cambria Math" w:cs="Times New Roman"/>
-                    <w:sz w:val="28"/>
-                    <w:szCs w:val="28"/>
-                    <w:vertAlign w:val="subscript"/>
-                    <w:lang w:val="ru-RU"/>
-                  </w:rPr>
-                  <m:t>2</m:t>
-                </m:r>
-              </m:sub>
-            </m:sSub>
-            <m:sSub>
-              <m:sSubPr>
-                <m:ctrlPr>
-                  <w:rPr>
-                    <w:rFonts w:ascii="Cambria Math" w:hAnsi="Cambria Math" w:cs="Times New Roman"/>
-                    <w:i/>
-                    <w:sz w:val="28"/>
-                    <w:szCs w:val="28"/>
-                    <w:vertAlign w:val="subscript"/>
-                    <w:lang w:val="en-US"/>
-                  </w:rPr>
-                </m:ctrlPr>
-              </m:sSubPr>
-              <m:e>
-                <m:r>
-                  <w:rPr>
-                    <w:rFonts w:ascii="Cambria Math" w:hAnsi="Cambria Math" w:cs="Times New Roman"/>
-                    <w:sz w:val="28"/>
-                    <w:szCs w:val="28"/>
-                    <w:vertAlign w:val="subscript"/>
-                    <w:lang w:val="en-US"/>
-                  </w:rPr>
-                  <m:t>y</m:t>
-                </m:r>
-              </m:e>
-              <m:sub>
-                <m:r>
-                  <w:rPr>
-                    <w:rFonts w:ascii="Cambria Math" w:hAnsi="Cambria Math" w:cs="Times New Roman"/>
-                    <w:sz w:val="28"/>
-                    <w:szCs w:val="28"/>
-                    <w:vertAlign w:val="subscript"/>
-                    <w:lang w:val="ru-RU"/>
-                  </w:rPr>
-                  <m:t>1</m:t>
-                </m:r>
-              </m:sub>
-            </m:sSub>
-            <m:acc>
-              <m:accPr>
-                <m:chr m:val="̅"/>
-                <m:ctrlPr>
-                  <w:rPr>
-                    <w:rFonts w:ascii="Cambria Math" w:hAnsi="Cambria Math" w:cs="Times New Roman"/>
-                    <w:i/>
-                    <w:sz w:val="28"/>
-                    <w:szCs w:val="28"/>
-                    <w:lang w:val="en-US"/>
-                  </w:rPr>
-                </m:ctrlPr>
-              </m:accPr>
-              <m:e>
-                <m:r>
-                  <w:rPr>
-                    <w:rFonts w:ascii="Cambria Math" w:hAnsi="Cambria Math" w:cs="Times New Roman"/>
-                    <w:sz w:val="28"/>
-                    <w:szCs w:val="28"/>
-                    <w:lang w:val="ru-RU"/>
-                  </w:rPr>
-                  <m:t>h</m:t>
-                </m:r>
-              </m:e>
-            </m:acc>
-          </m:e>
-        </m:bar>
-        <m:r>
-          <w:rPr>
-            <w:rFonts w:ascii="Cambria Math" w:eastAsiaTheme="minorEastAsia" w:hAnsi="Cambria Math" w:cs="Times New Roman"/>
-            <w:sz w:val="28"/>
-            <w:szCs w:val="28"/>
-            <w:lang w:val="ru-RU"/>
-          </w:rPr>
-          <m:t>∙</m:t>
-        </m:r>
-        <m:acc>
-          <m:accPr>
-            <m:chr m:val="̅"/>
-            <m:ctrlPr>
-              <w:rPr>
-                <w:rFonts w:ascii="Cambria Math" w:eastAsiaTheme="minorEastAsia" w:hAnsi="Cambria Math" w:cs="Times New Roman"/>
-                <w:i/>
-                <w:sz w:val="28"/>
-                <w:szCs w:val="28"/>
-                <w:lang w:val="en-US"/>
-              </w:rPr>
-            </m:ctrlPr>
-          </m:accPr>
-          <m:e>
-            <m:sSub>
-              <m:sSubPr>
-                <m:ctrlPr>
-                  <w:rPr>
-                    <w:rFonts w:ascii="Cambria Math" w:hAnsi="Cambria Math" w:cs="Times New Roman"/>
-                    <w:i/>
-                    <w:sz w:val="28"/>
-                    <w:szCs w:val="28"/>
-                    <w:vertAlign w:val="subscript"/>
-                    <w:lang w:val="en-US"/>
-                  </w:rPr>
-                </m:ctrlPr>
-              </m:sSubPr>
-              <m:e>
-                <m:r>
-                  <w:rPr>
-                    <w:rFonts w:ascii="Cambria Math" w:hAnsi="Cambria Math" w:cs="Times New Roman"/>
-                    <w:sz w:val="28"/>
-                    <w:szCs w:val="28"/>
-                    <w:vertAlign w:val="subscript"/>
-                    <w:lang w:val="en-US"/>
-                  </w:rPr>
-                  <m:t>x</m:t>
-                </m:r>
-              </m:e>
-              <m:sub>
-                <m:r>
-                  <w:rPr>
-                    <w:rFonts w:ascii="Cambria Math" w:hAnsi="Cambria Math" w:cs="Times New Roman"/>
-                    <w:sz w:val="28"/>
-                    <w:szCs w:val="28"/>
-                    <w:vertAlign w:val="subscript"/>
-                    <w:lang w:val="ru-RU"/>
-                  </w:rPr>
-                  <m:t>1</m:t>
-                </m:r>
-              </m:sub>
-            </m:sSub>
-            <m:acc>
-              <m:accPr>
-                <m:chr m:val="̅"/>
-                <m:ctrlPr>
-                  <w:rPr>
-                    <w:rFonts w:ascii="Cambria Math" w:hAnsi="Cambria Math" w:cs="Times New Roman"/>
-                    <w:i/>
-                    <w:sz w:val="28"/>
-                    <w:szCs w:val="28"/>
-                    <w:vertAlign w:val="subscript"/>
-                    <w:lang w:val="en-US"/>
-                  </w:rPr>
-                </m:ctrlPr>
-              </m:accPr>
-              <m:e>
+                <m:acc>
+                  <m:accPr>
+                    <m:chr m:val="̅"/>
+                    <m:ctrlPr>
+                      <w:rPr>
+                        <w:rFonts w:ascii="Cambria Math" w:hAnsi="Cambria Math" w:cs="Times New Roman"/>
+                        <w:i/>
+                        <w:sz w:val="28"/>
+                        <w:szCs w:val="28"/>
+                        <w:vertAlign w:val="subscript"/>
+                        <w:lang w:val="en-US"/>
+                      </w:rPr>
+                    </m:ctrlPr>
+                  </m:accPr>
+                  <m:e>
+                    <m:sSub>
+                      <m:sSubPr>
+                        <m:ctrlPr>
+                          <w:rPr>
+                            <w:rFonts w:ascii="Cambria Math" w:hAnsi="Cambria Math" w:cs="Times New Roman"/>
+                            <w:i/>
+                            <w:sz w:val="28"/>
+                            <w:szCs w:val="28"/>
+                            <w:vertAlign w:val="subscript"/>
+                            <w:lang w:val="en-US"/>
+                          </w:rPr>
+                        </m:ctrlPr>
+                      </m:sSubPr>
+                      <m:e>
+                        <m:r>
+                          <w:rPr>
+                            <w:rFonts w:ascii="Cambria Math" w:hAnsi="Cambria Math" w:cs="Times New Roman"/>
+                            <w:sz w:val="28"/>
+                            <w:szCs w:val="28"/>
+                            <w:vertAlign w:val="subscript"/>
+                            <w:lang w:val="en-US"/>
+                          </w:rPr>
+                          <m:t>x</m:t>
+                        </m:r>
+                      </m:e>
+                      <m:sub>
+                        <m:r>
+                          <w:rPr>
+                            <w:rFonts w:ascii="Cambria Math" w:hAnsi="Cambria Math" w:cs="Times New Roman"/>
+                            <w:sz w:val="28"/>
+                            <w:szCs w:val="28"/>
+                            <w:vertAlign w:val="subscript"/>
+                            <w:lang w:val="ru-RU"/>
+                          </w:rPr>
+                          <m:t>2</m:t>
+                        </m:r>
+                      </m:sub>
+                    </m:sSub>
+                  </m:e>
+                </m:acc>
                 <m:sSub>
                   <m:sSubPr>
                     <m:ctrlPr>
@@ -26050,7 +26106,7 @@
                         <w:vertAlign w:val="subscript"/>
                         <w:lang w:val="en-US"/>
                       </w:rPr>
-                      <m:t>x</m:t>
+                      <m:t>y</m:t>
                     </m:r>
                   </m:e>
                   <m:sub>
@@ -26062,87 +26118,49 @@
                         <w:vertAlign w:val="subscript"/>
                         <w:lang w:val="ru-RU"/>
                       </w:rPr>
-                      <m:t>2</m:t>
+                      <m:t>1</m:t>
                     </m:r>
                   </m:sub>
                 </m:sSub>
-              </m:e>
-            </m:acc>
-            <m:sSub>
-              <m:sSubPr>
-                <m:ctrlPr>
+                <m:acc>
+                  <m:accPr>
+                    <m:chr m:val="̅"/>
+                    <m:ctrlPr>
+                      <w:rPr>
+                        <w:rFonts w:ascii="Cambria Math" w:hAnsi="Cambria Math" w:cs="Times New Roman"/>
+                        <w:i/>
+                        <w:sz w:val="28"/>
+                        <w:szCs w:val="28"/>
+                        <w:lang w:val="en-US"/>
+                      </w:rPr>
+                    </m:ctrlPr>
+                  </m:accPr>
+                  <m:e>
+                    <m:r>
+                      <w:rPr>
+                        <w:rFonts w:ascii="Cambria Math" w:hAnsi="Cambria Math" w:cs="Times New Roman"/>
+                        <w:sz w:val="28"/>
+                        <w:szCs w:val="28"/>
+                        <w:lang w:val="ru-RU"/>
+                      </w:rPr>
+                      <m:t>h</m:t>
+                    </m:r>
+                  </m:e>
+                </m:acc>
+                <m:r>
+                  <m:rPr>
+                    <m:sty m:val="p"/>
+                  </m:rPr>
                   <w:rPr>
-                    <w:rFonts w:ascii="Cambria Math" w:hAnsi="Cambria Math" w:cs="Times New Roman"/>
-                    <w:i/>
-                    <w:sz w:val="28"/>
-                    <w:szCs w:val="28"/>
-                    <w:vertAlign w:val="subscript"/>
-                    <w:lang w:val="en-US"/>
-                  </w:rPr>
-                </m:ctrlPr>
-              </m:sSubPr>
-              <m:e>
-                <m:r>
-                  <w:rPr>
-                    <w:rFonts w:ascii="Cambria Math" w:hAnsi="Cambria Math" w:cs="Times New Roman"/>
-                    <w:sz w:val="28"/>
-                    <w:szCs w:val="28"/>
-                    <w:vertAlign w:val="subscript"/>
-                    <w:lang w:val="en-US"/>
-                  </w:rPr>
-                  <m:t>y</m:t>
-                </m:r>
-              </m:e>
-              <m:sub>
-                <m:r>
-                  <w:rPr>
-                    <w:rFonts w:ascii="Cambria Math" w:hAnsi="Cambria Math" w:cs="Times New Roman"/>
-                    <w:sz w:val="28"/>
-                    <w:szCs w:val="28"/>
-                    <w:vertAlign w:val="subscript"/>
-                    <w:lang w:val="ru-RU"/>
-                  </w:rPr>
-                  <m:t>1</m:t>
-                </m:r>
-              </m:sub>
-            </m:sSub>
-            <m:acc>
-              <m:accPr>
-                <m:chr m:val="̅"/>
-                <m:ctrlPr>
-                  <w:rPr>
-                    <w:rFonts w:ascii="Cambria Math" w:hAnsi="Cambria Math" w:cs="Times New Roman"/>
-                    <w:i/>
-                    <w:sz w:val="28"/>
-                    <w:szCs w:val="28"/>
-                    <w:lang w:val="en-US"/>
-                  </w:rPr>
-                </m:ctrlPr>
-              </m:accPr>
-              <m:e>
-                <m:r>
-                  <w:rPr>
-                    <w:rFonts w:ascii="Cambria Math" w:hAnsi="Cambria Math" w:cs="Times New Roman"/>
+                    <w:rFonts w:ascii="Cambria Math" w:eastAsiaTheme="minorEastAsia" w:hAnsi="Cambria Math" w:cs="Times New Roman"/>
                     <w:sz w:val="28"/>
                     <w:szCs w:val="28"/>
                     <w:lang w:val="ru-RU"/>
                   </w:rPr>
-                  <m:t>h</m:t>
+                  <m:t xml:space="preserve"> </m:t>
                 </m:r>
               </m:e>
             </m:acc>
-            <m:r>
-              <m:rPr>
-                <m:sty m:val="p"/>
-              </m:rPr>
-              <w:rPr>
-                <w:rFonts w:ascii="Cambria Math" w:eastAsiaTheme="minorEastAsia" w:hAnsi="Cambria Math" w:cs="Times New Roman"/>
-                <w:sz w:val="28"/>
-                <w:szCs w:val="28"/>
-                <w:lang w:val="ru-RU"/>
-              </w:rPr>
-              <m:t xml:space="preserve"> </m:t>
-            </m:r>
           </m:e>
         </m:acc>
       </m:oMath>
@@ -27244,8 +27262,9 @@
             </m:ctrlPr>
           </m:accPr>
           <m:e>
-            <m:sSub>
-              <m:sSubPr>
+            <m:acc>
+              <m:accPr>
+                <m:chr m:val="̅"/>
                 <m:ctrlPr>
                   <w:rPr>
                     <w:rFonts w:ascii="Cambria Math" w:eastAsiaTheme="minorEastAsia" w:hAnsi="Cambria Math" w:cs="Times New Roman"/>
@@ -27255,19 +27274,43 @@
                     <w:lang w:val="en-US"/>
                   </w:rPr>
                 </m:ctrlPr>
-              </m:sSubPr>
+              </m:accPr>
               <m:e>
-                <m:r>
-                  <w:rPr>
-                    <w:rFonts w:ascii="Cambria Math" w:eastAsiaTheme="minorEastAsia" w:hAnsi="Cambria Math" w:cs="Times New Roman"/>
-                    <w:sz w:val="28"/>
-                    <w:szCs w:val="28"/>
-                    <w:lang w:val="en-US"/>
-                  </w:rPr>
-                  <m:t>x</m:t>
-                </m:r>
-              </m:e>
-              <m:sub>
+                <m:sSub>
+                  <m:sSubPr>
+                    <m:ctrlPr>
+                      <w:rPr>
+                        <w:rFonts w:ascii="Cambria Math" w:eastAsiaTheme="minorEastAsia" w:hAnsi="Cambria Math" w:cs="Times New Roman"/>
+                        <w:i/>
+                        <w:sz w:val="28"/>
+                        <w:szCs w:val="28"/>
+                        <w:lang w:val="en-US"/>
+                      </w:rPr>
+                    </m:ctrlPr>
+                  </m:sSubPr>
+                  <m:e>
+                    <m:r>
+                      <w:rPr>
+                        <w:rFonts w:ascii="Cambria Math" w:eastAsiaTheme="minorEastAsia" w:hAnsi="Cambria Math" w:cs="Times New Roman"/>
+                        <w:sz w:val="28"/>
+                        <w:szCs w:val="28"/>
+                        <w:lang w:val="en-US"/>
+                      </w:rPr>
+                      <m:t>x</m:t>
+                    </m:r>
+                  </m:e>
+                  <m:sub>
+                    <m:r>
+                      <w:rPr>
+                        <w:rFonts w:ascii="Cambria Math" w:eastAsiaTheme="minorEastAsia" w:hAnsi="Cambria Math" w:cs="Times New Roman"/>
+                        <w:sz w:val="28"/>
+                        <w:szCs w:val="28"/>
+                        <w:lang w:val="ru-RU"/>
+                      </w:rPr>
+                      <m:t>1</m:t>
+                    </m:r>
+                  </m:sub>
+                </m:sSub>
                 <m:r>
                   <w:rPr>
                     <w:rFonts w:ascii="Cambria Math" w:eastAsiaTheme="minorEastAsia" w:hAnsi="Cambria Math" w:cs="Times New Roman"/>
@@ -27275,10 +27318,10 @@
                     <w:szCs w:val="28"/>
                     <w:lang w:val="ru-RU"/>
                   </w:rPr>
-                  <m:t>1</m:t>
+                  <m:t>h</m:t>
                 </m:r>
-              </m:sub>
-            </m:sSub>
+              </m:e>
+            </m:acc>
             <m:r>
               <w:rPr>
                 <w:rFonts w:ascii="Cambria Math" w:eastAsiaTheme="minorEastAsia" w:hAnsi="Cambria Math" w:cs="Times New Roman"/>
@@ -27286,35 +27329,11 @@
                 <w:szCs w:val="28"/>
                 <w:lang w:val="ru-RU"/>
               </w:rPr>
-              <m:t>h</m:t>
+              <m:t xml:space="preserve">∙ </m:t>
             </m:r>
-          </m:e>
-        </m:acc>
-        <m:r>
-          <w:rPr>
-            <w:rFonts w:ascii="Cambria Math" w:eastAsiaTheme="minorEastAsia" w:hAnsi="Cambria Math" w:cs="Times New Roman"/>
-            <w:sz w:val="28"/>
-            <w:szCs w:val="28"/>
-            <w:lang w:val="ru-RU"/>
-          </w:rPr>
-          <m:t xml:space="preserve">∙ </m:t>
-        </m:r>
-        <m:acc>
-          <m:accPr>
-            <m:chr m:val="̅"/>
-            <m:ctrlPr>
-              <w:rPr>
-                <w:rFonts w:ascii="Cambria Math" w:eastAsiaTheme="minorEastAsia" w:hAnsi="Cambria Math" w:cs="Times New Roman"/>
-                <w:i/>
-                <w:sz w:val="28"/>
-                <w:szCs w:val="28"/>
-                <w:lang w:val="en-US"/>
-              </w:rPr>
-            </m:ctrlPr>
-          </m:accPr>
-          <m:e>
-            <m:sSub>
-              <m:sSubPr>
+            <m:acc>
+              <m:accPr>
+                <m:chr m:val="̅"/>
                 <m:ctrlPr>
                   <w:rPr>
                     <w:rFonts w:ascii="Cambria Math" w:eastAsiaTheme="minorEastAsia" w:hAnsi="Cambria Math" w:cs="Times New Roman"/>
@@ -27324,65 +27343,80 @@
                     <w:lang w:val="en-US"/>
                   </w:rPr>
                 </m:ctrlPr>
-              </m:sSubPr>
+              </m:accPr>
               <m:e>
-                <m:r>
-                  <w:rPr>
-                    <w:rFonts w:ascii="Cambria Math" w:eastAsiaTheme="minorEastAsia" w:hAnsi="Cambria Math" w:cs="Times New Roman"/>
-                    <w:sz w:val="28"/>
-                    <w:szCs w:val="28"/>
-                    <w:lang w:val="en-US"/>
-                  </w:rPr>
-                  <m:t>x</m:t>
-                </m:r>
+                <m:sSub>
+                  <m:sSubPr>
+                    <m:ctrlPr>
+                      <w:rPr>
+                        <w:rFonts w:ascii="Cambria Math" w:eastAsiaTheme="minorEastAsia" w:hAnsi="Cambria Math" w:cs="Times New Roman"/>
+                        <w:i/>
+                        <w:sz w:val="28"/>
+                        <w:szCs w:val="28"/>
+                        <w:lang w:val="en-US"/>
+                      </w:rPr>
+                    </m:ctrlPr>
+                  </m:sSubPr>
+                  <m:e>
+                    <m:r>
+                      <w:rPr>
+                        <w:rFonts w:ascii="Cambria Math" w:eastAsiaTheme="minorEastAsia" w:hAnsi="Cambria Math" w:cs="Times New Roman"/>
+                        <w:sz w:val="28"/>
+                        <w:szCs w:val="28"/>
+                        <w:lang w:val="en-US"/>
+                      </w:rPr>
+                      <m:t>x</m:t>
+                    </m:r>
+                  </m:e>
+                  <m:sub>
+                    <m:r>
+                      <w:rPr>
+                        <w:rFonts w:ascii="Cambria Math" w:eastAsiaTheme="minorEastAsia" w:hAnsi="Cambria Math" w:cs="Times New Roman"/>
+                        <w:sz w:val="28"/>
+                        <w:szCs w:val="28"/>
+                        <w:lang w:val="ru-RU"/>
+                      </w:rPr>
+                      <m:t>1</m:t>
+                    </m:r>
+                  </m:sub>
+                </m:sSub>
+                <m:sSub>
+                  <m:sSubPr>
+                    <m:ctrlPr>
+                      <w:rPr>
+                        <w:rFonts w:ascii="Cambria Math" w:eastAsiaTheme="minorEastAsia" w:hAnsi="Cambria Math" w:cs="Times New Roman"/>
+                        <w:i/>
+                        <w:sz w:val="28"/>
+                        <w:szCs w:val="28"/>
+                        <w:lang w:val="en-US"/>
+                      </w:rPr>
+                    </m:ctrlPr>
+                  </m:sSubPr>
+                  <m:e>
+                    <m:r>
+                      <w:rPr>
+                        <w:rFonts w:ascii="Cambria Math" w:eastAsiaTheme="minorEastAsia" w:hAnsi="Cambria Math" w:cs="Times New Roman"/>
+                        <w:sz w:val="28"/>
+                        <w:szCs w:val="28"/>
+                        <w:lang w:val="en-US"/>
+                      </w:rPr>
+                      <m:t>y</m:t>
+                    </m:r>
+                  </m:e>
+                  <m:sub>
+                    <m:r>
+                      <w:rPr>
+                        <w:rFonts w:ascii="Cambria Math" w:eastAsiaTheme="minorEastAsia" w:hAnsi="Cambria Math" w:cs="Times New Roman"/>
+                        <w:sz w:val="28"/>
+                        <w:szCs w:val="28"/>
+                        <w:lang w:val="ru-RU"/>
+                      </w:rPr>
+                      <m:t>2</m:t>
+                    </m:r>
+                  </m:sub>
+                </m:sSub>
               </m:e>
-              <m:sub>
-                <m:r>
-                  <w:rPr>
-                    <w:rFonts w:ascii="Cambria Math" w:eastAsiaTheme="minorEastAsia" w:hAnsi="Cambria Math" w:cs="Times New Roman"/>
-                    <w:sz w:val="28"/>
-                    <w:szCs w:val="28"/>
-                    <w:lang w:val="ru-RU"/>
-                  </w:rPr>
-                  <m:t>1</m:t>
-                </m:r>
-              </m:sub>
-            </m:sSub>
-            <m:sSub>
-              <m:sSubPr>
-                <m:ctrlPr>
-                  <w:rPr>
-                    <w:rFonts w:ascii="Cambria Math" w:eastAsiaTheme="minorEastAsia" w:hAnsi="Cambria Math" w:cs="Times New Roman"/>
-                    <w:i/>
-                    <w:sz w:val="28"/>
-                    <w:szCs w:val="28"/>
-                    <w:lang w:val="en-US"/>
-                  </w:rPr>
-                </m:ctrlPr>
-              </m:sSubPr>
-              <m:e>
-                <m:r>
-                  <w:rPr>
-                    <w:rFonts w:ascii="Cambria Math" w:eastAsiaTheme="minorEastAsia" w:hAnsi="Cambria Math" w:cs="Times New Roman"/>
-                    <w:sz w:val="28"/>
-                    <w:szCs w:val="28"/>
-                    <w:lang w:val="en-US"/>
-                  </w:rPr>
-                  <m:t>y</m:t>
-                </m:r>
-              </m:e>
-              <m:sub>
-                <m:r>
-                  <w:rPr>
-                    <w:rFonts w:ascii="Cambria Math" w:eastAsiaTheme="minorEastAsia" w:hAnsi="Cambria Math" w:cs="Times New Roman"/>
-                    <w:sz w:val="28"/>
-                    <w:szCs w:val="28"/>
-                    <w:lang w:val="ru-RU"/>
-                  </w:rPr>
-                  <m:t>2</m:t>
-                </m:r>
-              </m:sub>
-            </m:sSub>
+            </m:acc>
           </m:e>
         </m:acc>
       </m:oMath>
@@ -27972,247 +28006,6 @@
             </m:ctrlPr>
           </m:accPr>
           <m:e>
-            <m:sSub>
-              <m:sSubPr>
-                <m:ctrlPr>
-                  <w:rPr>
-                    <w:rFonts w:ascii="Cambria Math" w:eastAsiaTheme="minorEastAsia" w:hAnsi="Cambria Math" w:cs="Times New Roman"/>
-                    <w:i/>
-                    <w:iCs/>
-                    <w:sz w:val="28"/>
-                    <w:szCs w:val="28"/>
-                    <w:lang w:val="en-US"/>
-                  </w:rPr>
-                </m:ctrlPr>
-              </m:sSubPr>
-              <m:e>
-                <m:r>
-                  <w:rPr>
-                    <w:rFonts w:ascii="Cambria Math" w:eastAsiaTheme="minorEastAsia" w:hAnsi="Cambria Math" w:cs="Times New Roman"/>
-                    <w:sz w:val="28"/>
-                    <w:szCs w:val="28"/>
-                    <w:lang w:val="en-US"/>
-                  </w:rPr>
-                  <m:t>x</m:t>
-                </m:r>
-              </m:e>
-              <m:sub>
-                <m:r>
-                  <w:rPr>
-                    <w:rFonts w:ascii="Cambria Math" w:eastAsiaTheme="minorEastAsia" w:hAnsi="Cambria Math" w:cs="Times New Roman"/>
-                    <w:sz w:val="28"/>
-                    <w:szCs w:val="28"/>
-                    <w:lang w:val="ru-RU"/>
-                  </w:rPr>
-                  <m:t>2</m:t>
-                </m:r>
-              </m:sub>
-            </m:sSub>
-            <m:sSub>
-              <m:sSubPr>
-                <m:ctrlPr>
-                  <w:rPr>
-                    <w:rFonts w:ascii="Cambria Math" w:eastAsiaTheme="minorEastAsia" w:hAnsi="Cambria Math" w:cs="Times New Roman"/>
-                    <w:i/>
-                    <w:iCs/>
-                    <w:sz w:val="28"/>
-                    <w:szCs w:val="28"/>
-                    <w:lang w:val="en-US"/>
-                  </w:rPr>
-                </m:ctrlPr>
-              </m:sSubPr>
-              <m:e>
-                <m:r>
-                  <w:rPr>
-                    <w:rFonts w:ascii="Cambria Math" w:eastAsiaTheme="minorEastAsia" w:hAnsi="Cambria Math" w:cs="Times New Roman"/>
-                    <w:sz w:val="28"/>
-                    <w:szCs w:val="28"/>
-                    <w:lang w:val="en-US"/>
-                  </w:rPr>
-                  <m:t>y</m:t>
-                </m:r>
-              </m:e>
-              <m:sub>
-                <m:r>
-                  <w:rPr>
-                    <w:rFonts w:ascii="Cambria Math" w:eastAsiaTheme="minorEastAsia" w:hAnsi="Cambria Math" w:cs="Times New Roman"/>
-                    <w:sz w:val="28"/>
-                    <w:szCs w:val="28"/>
-                    <w:lang w:val="ru-RU"/>
-                  </w:rPr>
-                  <m:t>2</m:t>
-                </m:r>
-              </m:sub>
-            </m:sSub>
-          </m:e>
-        </m:acc>
-        <m:r>
-          <w:rPr>
-            <w:rFonts w:ascii="Cambria Math" w:eastAsiaTheme="minorEastAsia" w:hAnsi="Cambria Math" w:cs="Times New Roman"/>
-            <w:sz w:val="28"/>
-            <w:szCs w:val="28"/>
-            <w:lang w:val="ru-RU"/>
-          </w:rPr>
-          <m:t>∙</m:t>
-        </m:r>
-        <m:acc>
-          <m:accPr>
-            <m:chr m:val="̅"/>
-            <m:ctrlPr>
-              <w:rPr>
-                <w:rFonts w:ascii="Cambria Math" w:eastAsiaTheme="minorEastAsia" w:hAnsi="Cambria Math" w:cs="Times New Roman"/>
-                <w:i/>
-                <w:iCs/>
-                <w:sz w:val="28"/>
-                <w:szCs w:val="28"/>
-                <w:lang w:val="en-US"/>
-              </w:rPr>
-            </m:ctrlPr>
-          </m:accPr>
-          <m:e>
-            <m:sSub>
-              <m:sSubPr>
-                <m:ctrlPr>
-                  <w:rPr>
-                    <w:rFonts w:ascii="Cambria Math" w:eastAsiaTheme="minorEastAsia" w:hAnsi="Cambria Math" w:cs="Times New Roman"/>
-                    <w:i/>
-                    <w:iCs/>
-                    <w:sz w:val="28"/>
-                    <w:szCs w:val="28"/>
-                    <w:lang w:val="en-US"/>
-                  </w:rPr>
-                </m:ctrlPr>
-              </m:sSubPr>
-              <m:e>
-                <m:r>
-                  <w:rPr>
-                    <w:rFonts w:ascii="Cambria Math" w:eastAsiaTheme="minorEastAsia" w:hAnsi="Cambria Math" w:cs="Times New Roman"/>
-                    <w:sz w:val="28"/>
-                    <w:szCs w:val="28"/>
-                    <w:lang w:val="en-US"/>
-                  </w:rPr>
-                  <m:t>x</m:t>
-                </m:r>
-              </m:e>
-              <m:sub>
-                <m:r>
-                  <w:rPr>
-                    <w:rFonts w:ascii="Cambria Math" w:eastAsiaTheme="minorEastAsia" w:hAnsi="Cambria Math" w:cs="Times New Roman"/>
-                    <w:sz w:val="28"/>
-                    <w:szCs w:val="28"/>
-                    <w:lang w:val="ru-RU"/>
-                  </w:rPr>
-                  <m:t>2</m:t>
-                </m:r>
-              </m:sub>
-            </m:sSub>
-            <m:r>
-              <w:rPr>
-                <w:rFonts w:ascii="Cambria Math" w:eastAsiaTheme="minorEastAsia" w:hAnsi="Cambria Math" w:cs="Times New Roman"/>
-                <w:sz w:val="28"/>
-                <w:szCs w:val="28"/>
-                <w:lang w:val="ru-RU"/>
-              </w:rPr>
-              <m:t>h</m:t>
-            </m:r>
-          </m:e>
-        </m:acc>
-        <m:r>
-          <w:rPr>
-            <w:rFonts w:ascii="Cambria Math" w:eastAsiaTheme="minorEastAsia" w:hAnsi="Cambria Math" w:cs="Times New Roman"/>
-            <w:sz w:val="28"/>
-            <w:szCs w:val="28"/>
-            <w:lang w:val="ru-RU"/>
-          </w:rPr>
-          <m:t>∙</m:t>
-        </m:r>
-        <m:acc>
-          <m:accPr>
-            <m:chr m:val="̅"/>
-            <m:ctrlPr>
-              <w:rPr>
-                <w:rFonts w:ascii="Cambria Math" w:eastAsiaTheme="minorEastAsia" w:hAnsi="Cambria Math" w:cs="Times New Roman"/>
-                <w:i/>
-                <w:iCs/>
-                <w:sz w:val="28"/>
-                <w:szCs w:val="28"/>
-                <w:lang w:val="en-US"/>
-              </w:rPr>
-            </m:ctrlPr>
-          </m:accPr>
-          <m:e>
-            <m:sSub>
-              <m:sSubPr>
-                <m:ctrlPr>
-                  <w:rPr>
-                    <w:rFonts w:ascii="Cambria Math" w:eastAsiaTheme="minorEastAsia" w:hAnsi="Cambria Math" w:cs="Times New Roman"/>
-                    <w:i/>
-                    <w:iCs/>
-                    <w:sz w:val="28"/>
-                    <w:szCs w:val="28"/>
-                    <w:lang w:val="en-US"/>
-                  </w:rPr>
-                </m:ctrlPr>
-              </m:sSubPr>
-              <m:e>
-                <m:r>
-                  <w:rPr>
-                    <w:rFonts w:ascii="Cambria Math" w:eastAsiaTheme="minorEastAsia" w:hAnsi="Cambria Math" w:cs="Times New Roman"/>
-                    <w:sz w:val="28"/>
-                    <w:szCs w:val="28"/>
-                    <w:lang w:val="en-US"/>
-                  </w:rPr>
-                  <m:t>x</m:t>
-                </m:r>
-              </m:e>
-              <m:sub>
-                <m:r>
-                  <w:rPr>
-                    <w:rFonts w:ascii="Cambria Math" w:eastAsiaTheme="minorEastAsia" w:hAnsi="Cambria Math" w:cs="Times New Roman"/>
-                    <w:sz w:val="28"/>
-                    <w:szCs w:val="28"/>
-                    <w:lang w:val="ru-RU"/>
-                  </w:rPr>
-                  <m:t>1</m:t>
-                </m:r>
-              </m:sub>
-            </m:sSub>
-            <m:sSub>
-              <m:sSubPr>
-                <m:ctrlPr>
-                  <w:rPr>
-                    <w:rFonts w:ascii="Cambria Math" w:eastAsiaTheme="minorEastAsia" w:hAnsi="Cambria Math" w:cs="Times New Roman"/>
-                    <w:i/>
-                    <w:iCs/>
-                    <w:sz w:val="28"/>
-                    <w:szCs w:val="28"/>
-                    <w:lang w:val="en-US"/>
-                  </w:rPr>
-                </m:ctrlPr>
-              </m:sSubPr>
-              <m:e>
-                <m:r>
-                  <w:rPr>
-                    <w:rFonts w:ascii="Cambria Math" w:eastAsiaTheme="minorEastAsia" w:hAnsi="Cambria Math" w:cs="Times New Roman"/>
-                    <w:sz w:val="28"/>
-                    <w:szCs w:val="28"/>
-                    <w:lang w:val="en-US"/>
-                  </w:rPr>
-                  <m:t>y</m:t>
-                </m:r>
-              </m:e>
-              <m:sub>
-                <m:r>
-                  <w:rPr>
-                    <w:rFonts w:ascii="Cambria Math" w:eastAsiaTheme="minorEastAsia" w:hAnsi="Cambria Math" w:cs="Times New Roman"/>
-                    <w:sz w:val="28"/>
-                    <w:szCs w:val="28"/>
-                    <w:lang w:val="ru-RU"/>
-                  </w:rPr>
-                  <m:t>1</m:t>
-                </m:r>
-              </m:sub>
-            </m:sSub>
             <m:acc>
               <m:accPr>
                 <m:chr m:val="̅"/>
@@ -28228,6 +28021,140 @@
                 </m:ctrlPr>
               </m:accPr>
               <m:e>
+                <m:sSub>
+                  <m:sSubPr>
+                    <m:ctrlPr>
+                      <w:rPr>
+                        <w:rFonts w:ascii="Cambria Math" w:eastAsiaTheme="minorEastAsia" w:hAnsi="Cambria Math" w:cs="Times New Roman"/>
+                        <w:i/>
+                        <w:iCs/>
+                        <w:sz w:val="28"/>
+                        <w:szCs w:val="28"/>
+                        <w:lang w:val="en-US"/>
+                      </w:rPr>
+                    </m:ctrlPr>
+                  </m:sSubPr>
+                  <m:e>
+                    <m:r>
+                      <w:rPr>
+                        <w:rFonts w:ascii="Cambria Math" w:eastAsiaTheme="minorEastAsia" w:hAnsi="Cambria Math" w:cs="Times New Roman"/>
+                        <w:sz w:val="28"/>
+                        <w:szCs w:val="28"/>
+                        <w:lang w:val="en-US"/>
+                      </w:rPr>
+                      <m:t>x</m:t>
+                    </m:r>
+                  </m:e>
+                  <m:sub>
+                    <m:r>
+                      <w:rPr>
+                        <w:rFonts w:ascii="Cambria Math" w:eastAsiaTheme="minorEastAsia" w:hAnsi="Cambria Math" w:cs="Times New Roman"/>
+                        <w:sz w:val="28"/>
+                        <w:szCs w:val="28"/>
+                        <w:lang w:val="ru-RU"/>
+                      </w:rPr>
+                      <m:t>2</m:t>
+                    </m:r>
+                  </m:sub>
+                </m:sSub>
+                <m:sSub>
+                  <m:sSubPr>
+                    <m:ctrlPr>
+                      <w:rPr>
+                        <w:rFonts w:ascii="Cambria Math" w:eastAsiaTheme="minorEastAsia" w:hAnsi="Cambria Math" w:cs="Times New Roman"/>
+                        <w:i/>
+                        <w:iCs/>
+                        <w:sz w:val="28"/>
+                        <w:szCs w:val="28"/>
+                        <w:lang w:val="en-US"/>
+                      </w:rPr>
+                    </m:ctrlPr>
+                  </m:sSubPr>
+                  <m:e>
+                    <m:r>
+                      <w:rPr>
+                        <w:rFonts w:ascii="Cambria Math" w:eastAsiaTheme="minorEastAsia" w:hAnsi="Cambria Math" w:cs="Times New Roman"/>
+                        <w:sz w:val="28"/>
+                        <w:szCs w:val="28"/>
+                        <w:lang w:val="en-US"/>
+                      </w:rPr>
+                      <m:t>y</m:t>
+                    </m:r>
+                  </m:e>
+                  <m:sub>
+                    <m:r>
+                      <w:rPr>
+                        <w:rFonts w:ascii="Cambria Math" w:eastAsiaTheme="minorEastAsia" w:hAnsi="Cambria Math" w:cs="Times New Roman"/>
+                        <w:sz w:val="28"/>
+                        <w:szCs w:val="28"/>
+                        <w:lang w:val="ru-RU"/>
+                      </w:rPr>
+                      <m:t>2</m:t>
+                    </m:r>
+                  </m:sub>
+                </m:sSub>
+              </m:e>
+            </m:acc>
+            <m:r>
+              <w:rPr>
+                <w:rFonts w:ascii="Cambria Math" w:eastAsiaTheme="minorEastAsia" w:hAnsi="Cambria Math" w:cs="Times New Roman"/>
+                <w:sz w:val="28"/>
+                <w:szCs w:val="28"/>
+                <w:lang w:val="ru-RU"/>
+              </w:rPr>
+              <m:t>∙</m:t>
+            </m:r>
+            <m:acc>
+              <m:accPr>
+                <m:chr m:val="̅"/>
+                <m:ctrlPr>
+                  <w:rPr>
+                    <w:rFonts w:ascii="Cambria Math" w:eastAsiaTheme="minorEastAsia" w:hAnsi="Cambria Math" w:cs="Times New Roman"/>
+                    <w:i/>
+                    <w:iCs/>
+                    <w:sz w:val="28"/>
+                    <w:szCs w:val="28"/>
+                    <w:lang w:val="en-US"/>
+                  </w:rPr>
+                </m:ctrlPr>
+              </m:accPr>
+              <m:e>
+                <m:sSub>
+                  <m:sSubPr>
+                    <m:ctrlPr>
+                      <w:rPr>
+                        <w:rFonts w:ascii="Cambria Math" w:eastAsiaTheme="minorEastAsia" w:hAnsi="Cambria Math" w:cs="Times New Roman"/>
+                        <w:i/>
+                        <w:iCs/>
+                        <w:sz w:val="28"/>
+                        <w:szCs w:val="28"/>
+                        <w:lang w:val="en-US"/>
+                      </w:rPr>
+                    </m:ctrlPr>
+                  </m:sSubPr>
+                  <m:e>
+                    <m:r>
+                      <w:rPr>
+                        <w:rFonts w:ascii="Cambria Math" w:eastAsiaTheme="minorEastAsia" w:hAnsi="Cambria Math" w:cs="Times New Roman"/>
+                        <w:sz w:val="28"/>
+                        <w:szCs w:val="28"/>
+                        <w:lang w:val="en-US"/>
+                      </w:rPr>
+                      <m:t>x</m:t>
+                    </m:r>
+                  </m:e>
+                  <m:sub>
+                    <m:r>
+                      <w:rPr>
+                        <w:rFonts w:ascii="Cambria Math" w:eastAsiaTheme="minorEastAsia" w:hAnsi="Cambria Math" w:cs="Times New Roman"/>
+                        <w:sz w:val="28"/>
+                        <w:szCs w:val="28"/>
+                        <w:lang w:val="ru-RU"/>
+                      </w:rPr>
+                      <m:t>2</m:t>
+                    </m:r>
+                  </m:sub>
+                </m:sSub>
                 <m:r>
                   <w:rPr>
                     <w:rFonts w:ascii="Cambria Math" w:eastAsiaTheme="minorEastAsia" w:hAnsi="Cambria Math" w:cs="Times New Roman"/>
@@ -28237,6 +28164,130 @@
                   </w:rPr>
                   <m:t>h</m:t>
                 </m:r>
+              </m:e>
+            </m:acc>
+            <m:r>
+              <w:rPr>
+                <w:rFonts w:ascii="Cambria Math" w:eastAsiaTheme="minorEastAsia" w:hAnsi="Cambria Math" w:cs="Times New Roman"/>
+                <w:sz w:val="28"/>
+                <w:szCs w:val="28"/>
+                <w:lang w:val="ru-RU"/>
+              </w:rPr>
+              <m:t>∙</m:t>
+            </m:r>
+            <m:acc>
+              <m:accPr>
+                <m:chr m:val="̅"/>
+                <m:ctrlPr>
+                  <w:rPr>
+                    <w:rFonts w:ascii="Cambria Math" w:eastAsiaTheme="minorEastAsia" w:hAnsi="Cambria Math" w:cs="Times New Roman"/>
+                    <w:i/>
+                    <w:iCs/>
+                    <w:sz w:val="28"/>
+                    <w:szCs w:val="28"/>
+                    <w:lang w:val="en-US"/>
+                  </w:rPr>
+                </m:ctrlPr>
+              </m:accPr>
+              <m:e>
+                <m:sSub>
+                  <m:sSubPr>
+                    <m:ctrlPr>
+                      <w:rPr>
+                        <w:rFonts w:ascii="Cambria Math" w:eastAsiaTheme="minorEastAsia" w:hAnsi="Cambria Math" w:cs="Times New Roman"/>
+                        <w:i/>
+                        <w:iCs/>
+                        <w:sz w:val="28"/>
+                        <w:szCs w:val="28"/>
+                        <w:lang w:val="en-US"/>
+                      </w:rPr>
+                    </m:ctrlPr>
+                  </m:sSubPr>
+                  <m:e>
+                    <m:r>
+                      <w:rPr>
+                        <w:rFonts w:ascii="Cambria Math" w:eastAsiaTheme="minorEastAsia" w:hAnsi="Cambria Math" w:cs="Times New Roman"/>
+                        <w:sz w:val="28"/>
+                        <w:szCs w:val="28"/>
+                        <w:lang w:val="en-US"/>
+                      </w:rPr>
+                      <m:t>x</m:t>
+                    </m:r>
+                  </m:e>
+                  <m:sub>
+                    <m:r>
+                      <w:rPr>
+                        <w:rFonts w:ascii="Cambria Math" w:eastAsiaTheme="minorEastAsia" w:hAnsi="Cambria Math" w:cs="Times New Roman"/>
+                        <w:sz w:val="28"/>
+                        <w:szCs w:val="28"/>
+                        <w:lang w:val="ru-RU"/>
+                      </w:rPr>
+                      <m:t>1</m:t>
+                    </m:r>
+                  </m:sub>
+                </m:sSub>
+                <m:sSub>
+                  <m:sSubPr>
+                    <m:ctrlPr>
+                      <w:rPr>
+                        <w:rFonts w:ascii="Cambria Math" w:eastAsiaTheme="minorEastAsia" w:hAnsi="Cambria Math" w:cs="Times New Roman"/>
+                        <w:i/>
+                        <w:iCs/>
+                        <w:sz w:val="28"/>
+                        <w:szCs w:val="28"/>
+                        <w:lang w:val="en-US"/>
+                      </w:rPr>
+                    </m:ctrlPr>
+                  </m:sSubPr>
+                  <m:e>
+                    <m:r>
+                      <w:rPr>
+                        <w:rFonts w:ascii="Cambria Math" w:eastAsiaTheme="minorEastAsia" w:hAnsi="Cambria Math" w:cs="Times New Roman"/>
+                        <w:sz w:val="28"/>
+                        <w:szCs w:val="28"/>
+                        <w:lang w:val="en-US"/>
+                      </w:rPr>
+                      <m:t>y</m:t>
+                    </m:r>
+                  </m:e>
+                  <m:sub>
+                    <m:r>
+                      <w:rPr>
+                        <w:rFonts w:ascii="Cambria Math" w:eastAsiaTheme="minorEastAsia" w:hAnsi="Cambria Math" w:cs="Times New Roman"/>
+                        <w:sz w:val="28"/>
+                        <w:szCs w:val="28"/>
+                        <w:lang w:val="ru-RU"/>
+                      </w:rPr>
+                      <m:t>1</m:t>
+                    </m:r>
+                  </m:sub>
+                </m:sSub>
+                <m:acc>
+                  <m:accPr>
+                    <m:chr m:val="̅"/>
+                    <m:ctrlPr>
+                      <w:rPr>
+                        <w:rFonts w:ascii="Cambria Math" w:eastAsiaTheme="minorEastAsia" w:hAnsi="Cambria Math" w:cs="Times New Roman"/>
+                        <w:i/>
+                        <w:iCs/>
+                        <w:sz w:val="28"/>
+                        <w:szCs w:val="28"/>
+                        <w:lang w:val="en-US"/>
+                      </w:rPr>
+                    </m:ctrlPr>
+                  </m:accPr>
+                  <m:e>
+                    <m:r>
+                      <w:rPr>
+                        <w:rFonts w:ascii="Cambria Math" w:eastAsiaTheme="minorEastAsia" w:hAnsi="Cambria Math" w:cs="Times New Roman"/>
+                        <w:sz w:val="28"/>
+                        <w:szCs w:val="28"/>
+                        <w:lang w:val="ru-RU"/>
+                      </w:rPr>
+                      <m:t>h</m:t>
+                    </m:r>
+                  </m:e>
+                </m:acc>
               </m:e>
             </m:acc>
           </m:e>
@@ -39412,16 +39463,7 @@
             <w:szCs w:val="28"/>
             <w:lang w:val="ru-RU"/>
           </w:rPr>
-          <m:t>p</m:t>
-        </m:r>
-        <m:r>
-          <w:rPr>
-            <w:rFonts w:ascii="Cambria Math" w:eastAsiaTheme="minorEastAsia" w:hAnsi="Cambria Math" w:cs="Times New Roman"/>
-            <w:sz w:val="28"/>
-            <w:szCs w:val="28"/>
-            <w:lang w:val="ru-RU"/>
-          </w:rPr>
-          <m:t>+</m:t>
+          <m:t>p+</m:t>
         </m:r>
         <m:sSub>
           <m:sSubPr>
@@ -39536,16 +39578,7 @@
             <w:szCs w:val="28"/>
             <w:lang w:val="ru-RU"/>
           </w:rPr>
-          <m:t>p</m:t>
-        </m:r>
-        <m:r>
-          <w:rPr>
-            <w:rFonts w:ascii="Cambria Math" w:eastAsiaTheme="minorEastAsia" w:hAnsi="Cambria Math" w:cs="Times New Roman"/>
-            <w:sz w:val="28"/>
-            <w:szCs w:val="28"/>
-            <w:lang w:val="ru-RU"/>
-          </w:rPr>
-          <m:t>+</m:t>
+          <m:t>p+</m:t>
         </m:r>
         <m:sSub>
           <m:sSubPr>
@@ -39804,7 +39837,7 @@
           <w:iCs/>
           <w:sz w:val="28"/>
           <w:szCs w:val="28"/>
-          <w:lang w:val="en-US"/>
+          <w:lang w:val="ru-RU"/>
         </w:rPr>
       </w:pPr>
       <w:r>
@@ -39824,7 +39857,7 @@
           <w:sz w:val="28"/>
           <w:szCs w:val="28"/>
           <w:vertAlign w:val="subscript"/>
-          <w:lang w:val="en-US"/>
+          <w:lang w:val="ru-RU"/>
         </w:rPr>
         <w:t>1</w:t>
       </w:r>
@@ -39834,7 +39867,7 @@
           <w:iCs/>
           <w:sz w:val="28"/>
           <w:szCs w:val="28"/>
-          <w:lang w:val="en-US"/>
+          <w:lang w:val="ru-RU"/>
         </w:rPr>
         <w:t>=</w:t>
       </w:r>
@@ -39844,7 +39877,7 @@
             <w:rFonts w:ascii="Cambria Math" w:eastAsiaTheme="minorEastAsia" w:hAnsi="Cambria Math" w:cs="Times New Roman"/>
             <w:sz w:val="28"/>
             <w:szCs w:val="28"/>
-            <w:lang w:val="en-US"/>
+            <w:lang w:val="ru-RU"/>
           </w:rPr>
           <m:t>[</m:t>
         </m:r>
@@ -39892,7 +39925,7 @@
                     <w:rFonts w:ascii="Cambria Math" w:eastAsiaTheme="minorEastAsia" w:hAnsi="Cambria Math" w:cs="Times New Roman"/>
                     <w:sz w:val="28"/>
                     <w:szCs w:val="28"/>
-                    <w:lang w:val="en-US"/>
+                    <w:lang w:val="ru-RU"/>
                   </w:rPr>
                   <m:t>1</m:t>
                 </m:r>
@@ -39903,7 +39936,7 @@
                 <w:rFonts w:ascii="Cambria Math" w:eastAsiaTheme="minorEastAsia" w:hAnsi="Cambria Math" w:cs="Times New Roman"/>
                 <w:sz w:val="28"/>
                 <w:szCs w:val="28"/>
-                <w:lang w:val="en-US"/>
+                <w:lang w:val="ru-RU"/>
               </w:rPr>
               <m:t>\</m:t>
             </m:r>
@@ -39937,7 +39970,7 @@
                     <w:rFonts w:ascii="Cambria Math" w:eastAsiaTheme="minorEastAsia" w:hAnsi="Cambria Math" w:cs="Times New Roman"/>
                     <w:sz w:val="28"/>
                     <w:szCs w:val="28"/>
-                    <w:lang w:val="en-US"/>
+                    <w:lang w:val="ru-RU"/>
                   </w:rPr>
                   <m:t>1</m:t>
                 </m:r>
@@ -39950,7 +39983,7 @@
             <w:rFonts w:ascii="Cambria Math" w:eastAsiaTheme="minorEastAsia" w:hAnsi="Cambria Math" w:cs="Times New Roman"/>
             <w:sz w:val="28"/>
             <w:szCs w:val="28"/>
-            <w:lang w:val="en-US"/>
+            <w:lang w:val="ru-RU"/>
           </w:rPr>
           <m:t>\</m:t>
         </m:r>
@@ -39984,7 +40017,7 @@
                 <w:rFonts w:ascii="Cambria Math" w:eastAsiaTheme="minorEastAsia" w:hAnsi="Cambria Math" w:cs="Times New Roman"/>
                 <w:sz w:val="28"/>
                 <w:szCs w:val="28"/>
-                <w:lang w:val="en-US"/>
+                <w:lang w:val="ru-RU"/>
               </w:rPr>
               <m:t>2</m:t>
             </m:r>
@@ -39995,7 +40028,7 @@
             <w:rFonts w:ascii="Cambria Math" w:eastAsiaTheme="minorEastAsia" w:hAnsi="Cambria Math" w:cs="Times New Roman"/>
             <w:sz w:val="28"/>
             <w:szCs w:val="28"/>
-            <w:lang w:val="en-US"/>
+            <w:lang w:val="ru-RU"/>
           </w:rPr>
           <m:t>\</m:t>
         </m:r>
@@ -40007,7 +40040,7 @@
             <w:rFonts w:ascii="Cambria Math" w:eastAsiaTheme="minorEastAsia" w:hAnsi="Cambria Math" w:cs="Times New Roman"/>
             <w:sz w:val="28"/>
             <w:szCs w:val="28"/>
-            <w:lang w:val="en-US"/>
+            <w:lang w:val="ru-RU"/>
           </w:rPr>
           <m:t>(</m:t>
         </m:r>
@@ -40025,7 +40058,7 @@
             <w:rFonts w:ascii="Cambria Math" w:eastAsiaTheme="minorEastAsia" w:hAnsi="Cambria Math" w:cs="Times New Roman"/>
             <w:sz w:val="28"/>
             <w:szCs w:val="28"/>
-            <w:lang w:val="en-US"/>
+            <w:lang w:val="ru-RU"/>
           </w:rPr>
           <m:t>\</m:t>
         </m:r>
@@ -40043,7 +40076,7 @@
             <w:rFonts w:ascii="Cambria Math" w:eastAsiaTheme="minorEastAsia" w:hAnsi="Cambria Math" w:cs="Times New Roman"/>
             <w:sz w:val="28"/>
             <w:szCs w:val="28"/>
-            <w:lang w:val="en-US"/>
+            <w:lang w:val="ru-RU"/>
           </w:rPr>
           <m:t>)]\[(</m:t>
         </m:r>
@@ -40077,7 +40110,7 @@
                 <w:rFonts w:ascii="Cambria Math" w:eastAsiaTheme="minorEastAsia" w:hAnsi="Cambria Math" w:cs="Times New Roman"/>
                 <w:sz w:val="28"/>
                 <w:szCs w:val="28"/>
-                <w:lang w:val="en-US"/>
+                <w:lang w:val="ru-RU"/>
               </w:rPr>
               <m:t>1</m:t>
             </m:r>
@@ -40088,7 +40121,7 @@
             <w:rFonts w:ascii="Cambria Math" w:eastAsiaTheme="minorEastAsia" w:hAnsi="Cambria Math" w:cs="Times New Roman"/>
             <w:sz w:val="28"/>
             <w:szCs w:val="28"/>
-            <w:lang w:val="en-US"/>
+            <w:lang w:val="ru-RU"/>
           </w:rPr>
           <m:t>\</m:t>
         </m:r>
@@ -40122,7 +40155,7 @@
                 <w:rFonts w:ascii="Cambria Math" w:eastAsiaTheme="minorEastAsia" w:hAnsi="Cambria Math" w:cs="Times New Roman"/>
                 <w:sz w:val="28"/>
                 <w:szCs w:val="28"/>
-                <w:lang w:val="en-US"/>
+                <w:lang w:val="ru-RU"/>
               </w:rPr>
               <m:t>1</m:t>
             </m:r>
@@ -40133,7 +40166,7 @@
             <w:rFonts w:ascii="Cambria Math" w:eastAsiaTheme="minorEastAsia" w:hAnsi="Cambria Math" w:cs="Times New Roman"/>
             <w:sz w:val="28"/>
             <w:szCs w:val="28"/>
-            <w:lang w:val="en-US"/>
+            <w:lang w:val="ru-RU"/>
           </w:rPr>
           <m:t>)\</m:t>
         </m:r>
@@ -40145,7 +40178,7 @@
             <w:rFonts w:ascii="Cambria Math" w:eastAsiaTheme="minorEastAsia" w:hAnsi="Cambria Math" w:cs="Times New Roman"/>
             <w:sz w:val="28"/>
             <w:szCs w:val="28"/>
-            <w:lang w:val="en-US"/>
+            <w:lang w:val="ru-RU"/>
           </w:rPr>
           <m:t>(</m:t>
         </m:r>
@@ -40179,7 +40212,7 @@
                 <w:rFonts w:ascii="Cambria Math" w:eastAsiaTheme="minorEastAsia" w:hAnsi="Cambria Math" w:cs="Times New Roman"/>
                 <w:sz w:val="28"/>
                 <w:szCs w:val="28"/>
-                <w:lang w:val="en-US"/>
+                <w:lang w:val="ru-RU"/>
               </w:rPr>
               <m:t>1</m:t>
             </m:r>
@@ -40190,7 +40223,7 @@
             <w:rFonts w:ascii="Cambria Math" w:eastAsiaTheme="minorEastAsia" w:hAnsi="Cambria Math" w:cs="Times New Roman"/>
             <w:sz w:val="28"/>
             <w:szCs w:val="28"/>
-            <w:lang w:val="en-US"/>
+            <w:lang w:val="ru-RU"/>
           </w:rPr>
           <m:t>\</m:t>
         </m:r>
@@ -40224,7 +40257,7 @@
                 <w:rFonts w:ascii="Cambria Math" w:eastAsiaTheme="minorEastAsia" w:hAnsi="Cambria Math" w:cs="Times New Roman"/>
                 <w:sz w:val="28"/>
                 <w:szCs w:val="28"/>
-                <w:lang w:val="en-US"/>
+                <w:lang w:val="ru-RU"/>
               </w:rPr>
               <m:t>1</m:t>
             </m:r>
@@ -40235,7 +40268,7 @@
             <w:rFonts w:ascii="Cambria Math" w:eastAsiaTheme="minorEastAsia" w:hAnsi="Cambria Math" w:cs="Times New Roman"/>
             <w:sz w:val="28"/>
             <w:szCs w:val="28"/>
-            <w:lang w:val="en-US"/>
+            <w:lang w:val="ru-RU"/>
           </w:rPr>
           <m:t>)\</m:t>
         </m:r>
@@ -40253,7 +40286,7 @@
             <w:rFonts w:ascii="Cambria Math" w:eastAsiaTheme="minorEastAsia" w:hAnsi="Cambria Math" w:cs="Times New Roman"/>
             <w:sz w:val="28"/>
             <w:szCs w:val="28"/>
-            <w:lang w:val="en-US"/>
+            <w:lang w:val="ru-RU"/>
           </w:rPr>
           <m:t>]\</m:t>
         </m:r>
@@ -40265,7 +40298,7 @@
             <w:rFonts w:ascii="Cambria Math" w:eastAsiaTheme="minorEastAsia" w:hAnsi="Cambria Math" w:cs="Times New Roman"/>
             <w:sz w:val="28"/>
             <w:szCs w:val="28"/>
-            <w:lang w:val="en-US"/>
+            <w:lang w:val="ru-RU"/>
           </w:rPr>
           <m:t>[</m:t>
         </m:r>
@@ -40299,7 +40332,7 @@
                 <w:rFonts w:ascii="Cambria Math" w:eastAsiaTheme="minorEastAsia" w:hAnsi="Cambria Math" w:cs="Times New Roman"/>
                 <w:sz w:val="28"/>
                 <w:szCs w:val="28"/>
-                <w:lang w:val="en-US"/>
+                <w:lang w:val="ru-RU"/>
               </w:rPr>
               <m:t>1</m:t>
             </m:r>
@@ -40310,7 +40343,7 @@
             <w:rFonts w:ascii="Cambria Math" w:eastAsiaTheme="minorEastAsia" w:hAnsi="Cambria Math" w:cs="Times New Roman"/>
             <w:sz w:val="28"/>
             <w:szCs w:val="28"/>
-            <w:lang w:val="en-US"/>
+            <w:lang w:val="ru-RU"/>
           </w:rPr>
           <m:t>\</m:t>
         </m:r>
@@ -40322,7 +40355,7 @@
             <w:rFonts w:ascii="Cambria Math" w:eastAsiaTheme="minorEastAsia" w:hAnsi="Cambria Math" w:cs="Times New Roman"/>
             <w:sz w:val="28"/>
             <w:szCs w:val="28"/>
-            <w:lang w:val="en-US"/>
+            <w:lang w:val="ru-RU"/>
           </w:rPr>
           <m:t>(</m:t>
         </m:r>
@@ -40356,7 +40389,7 @@
                 <w:rFonts w:ascii="Cambria Math" w:eastAsiaTheme="minorEastAsia" w:hAnsi="Cambria Math" w:cs="Times New Roman"/>
                 <w:sz w:val="28"/>
                 <w:szCs w:val="28"/>
-                <w:lang w:val="en-US"/>
+                <w:lang w:val="ru-RU"/>
               </w:rPr>
               <m:t>2</m:t>
             </m:r>
@@ -40367,7 +40400,7 @@
             <w:rFonts w:ascii="Cambria Math" w:eastAsiaTheme="minorEastAsia" w:hAnsi="Cambria Math" w:cs="Times New Roman"/>
             <w:sz w:val="28"/>
             <w:szCs w:val="28"/>
-            <w:lang w:val="en-US"/>
+            <w:lang w:val="ru-RU"/>
           </w:rPr>
           <m:t>\</m:t>
         </m:r>
@@ -40401,7 +40434,7 @@
                 <w:rFonts w:ascii="Cambria Math" w:eastAsiaTheme="minorEastAsia" w:hAnsi="Cambria Math" w:cs="Times New Roman"/>
                 <w:sz w:val="28"/>
                 <w:szCs w:val="28"/>
-                <w:lang w:val="en-US"/>
+                <w:lang w:val="ru-RU"/>
               </w:rPr>
               <m:t>2</m:t>
             </m:r>
@@ -40412,7 +40445,7 @@
             <w:rFonts w:ascii="Cambria Math" w:eastAsiaTheme="minorEastAsia" w:hAnsi="Cambria Math" w:cs="Times New Roman"/>
             <w:sz w:val="28"/>
             <w:szCs w:val="28"/>
-            <w:lang w:val="en-US"/>
+            <w:lang w:val="ru-RU"/>
           </w:rPr>
           <m:t>)\</m:t>
         </m:r>
@@ -40424,7 +40457,7 @@
             <w:rFonts w:ascii="Cambria Math" w:eastAsiaTheme="minorEastAsia" w:hAnsi="Cambria Math" w:cs="Times New Roman"/>
             <w:sz w:val="28"/>
             <w:szCs w:val="28"/>
-            <w:lang w:val="en-US"/>
+            <w:lang w:val="ru-RU"/>
           </w:rPr>
           <m:t>(</m:t>
         </m:r>
@@ -40442,7 +40475,7 @@
             <w:rFonts w:ascii="Cambria Math" w:eastAsiaTheme="minorEastAsia" w:hAnsi="Cambria Math" w:cs="Times New Roman"/>
             <w:sz w:val="28"/>
             <w:szCs w:val="28"/>
-            <w:lang w:val="en-US"/>
+            <w:lang w:val="ru-RU"/>
           </w:rPr>
           <m:t>\</m:t>
         </m:r>
@@ -40463,7 +40496,7 @@
             <w:rFonts w:ascii="Cambria Math" w:eastAsiaTheme="minorEastAsia" w:hAnsi="Cambria Math" w:cs="Times New Roman"/>
             <w:sz w:val="28"/>
             <w:szCs w:val="28"/>
-            <w:lang w:val="en-US"/>
+            <w:lang w:val="ru-RU"/>
           </w:rPr>
           <m:t>)</m:t>
         </m:r>
@@ -40472,7 +40505,7 @@
             <w:rFonts w:ascii="Cambria Math" w:eastAsiaTheme="minorEastAsia" w:hAnsi="Cambria Math" w:cs="Times New Roman"/>
             <w:sz w:val="28"/>
             <w:szCs w:val="28"/>
-            <w:lang w:val="en-US"/>
+            <w:lang w:val="ru-RU"/>
           </w:rPr>
           <m:t>]\</m:t>
         </m:r>
@@ -40484,7 +40517,7 @@
             <w:rFonts w:ascii="Cambria Math" w:eastAsiaTheme="minorEastAsia" w:hAnsi="Cambria Math" w:cs="Times New Roman"/>
             <w:sz w:val="28"/>
             <w:szCs w:val="28"/>
-            <w:lang w:val="en-US"/>
+            <w:lang w:val="ru-RU"/>
           </w:rPr>
           <m:t>[</m:t>
         </m:r>
@@ -40518,7 +40551,7 @@
                 <w:rFonts w:ascii="Cambria Math" w:eastAsiaTheme="minorEastAsia" w:hAnsi="Cambria Math" w:cs="Times New Roman"/>
                 <w:sz w:val="28"/>
                 <w:szCs w:val="28"/>
-                <w:lang w:val="en-US"/>
+                <w:lang w:val="ru-RU"/>
               </w:rPr>
               <m:t>1</m:t>
             </m:r>
@@ -40529,7 +40562,7 @@
             <w:rFonts w:ascii="Cambria Math" w:eastAsiaTheme="minorEastAsia" w:hAnsi="Cambria Math" w:cs="Times New Roman"/>
             <w:sz w:val="28"/>
             <w:szCs w:val="28"/>
-            <w:lang w:val="en-US"/>
+            <w:lang w:val="ru-RU"/>
           </w:rPr>
           <m:t>\</m:t>
         </m:r>
@@ -40563,7 +40596,7 @@
                 <w:rFonts w:ascii="Cambria Math" w:eastAsiaTheme="minorEastAsia" w:hAnsi="Cambria Math" w:cs="Times New Roman"/>
                 <w:sz w:val="28"/>
                 <w:szCs w:val="28"/>
-                <w:lang w:val="en-US"/>
+                <w:lang w:val="ru-RU"/>
               </w:rPr>
               <m:t>1</m:t>
             </m:r>
@@ -40574,7 +40607,7 @@
             <w:rFonts w:ascii="Cambria Math" w:eastAsiaTheme="minorEastAsia" w:hAnsi="Cambria Math" w:cs="Times New Roman"/>
             <w:sz w:val="28"/>
             <w:szCs w:val="28"/>
-            <w:lang w:val="en-US"/>
+            <w:lang w:val="ru-RU"/>
           </w:rPr>
           <m:t>\</m:t>
         </m:r>
@@ -40592,7 +40625,7 @@
             <w:rFonts w:ascii="Cambria Math" w:eastAsiaTheme="minorEastAsia" w:hAnsi="Cambria Math" w:cs="Times New Roman"/>
             <w:sz w:val="28"/>
             <w:szCs w:val="28"/>
-            <w:lang w:val="en-US"/>
+            <w:lang w:val="ru-RU"/>
           </w:rPr>
           <m:t>]</m:t>
         </m:r>
@@ -40609,7 +40642,7 @@
           <w:iCs/>
           <w:sz w:val="28"/>
           <w:szCs w:val="28"/>
-          <w:lang w:val="en-US"/>
+          <w:lang w:val="ru-RU"/>
         </w:rPr>
       </w:pPr>
     </w:p>
@@ -40625,7 +40658,7 @@
           <w:iCs/>
           <w:sz w:val="28"/>
           <w:szCs w:val="28"/>
-          <w:lang w:val="en-US"/>
+          <w:lang w:val="ru-RU"/>
         </w:rPr>
       </w:pPr>
     </w:p>
@@ -40641,7 +40674,7 @@
           <w:iCs/>
           <w:sz w:val="28"/>
           <w:szCs w:val="28"/>
-          <w:lang w:val="en-US"/>
+          <w:lang w:val="ru-RU"/>
         </w:rPr>
       </w:pPr>
     </w:p>
@@ -40657,7 +40690,7 @@
           <w:iCs/>
           <w:sz w:val="28"/>
           <w:szCs w:val="28"/>
-          <w:lang w:val="en-US"/>
+          <w:lang w:val="ru-RU"/>
         </w:rPr>
       </w:pPr>
     </w:p>
@@ -40673,7 +40706,7 @@
           <w:iCs/>
           <w:sz w:val="28"/>
           <w:szCs w:val="28"/>
-          <w:lang w:val="en-US"/>
+          <w:lang w:val="ru-RU"/>
         </w:rPr>
       </w:pPr>
     </w:p>
@@ -40689,7 +40722,7 @@
           <w:iCs/>
           <w:sz w:val="28"/>
           <w:szCs w:val="28"/>
-          <w:lang w:val="en-US"/>
+          <w:lang w:val="ru-RU"/>
         </w:rPr>
       </w:pPr>
     </w:p>
@@ -40705,7 +40738,7 @@
           <w:iCs/>
           <w:sz w:val="28"/>
           <w:szCs w:val="28"/>
-          <w:lang w:val="en-US"/>
+          <w:lang w:val="ru-RU"/>
         </w:rPr>
       </w:pPr>
     </w:p>

</xml_diff>